<commit_message>
added mnist 1.2.3 pretraining
</commit_message>
<xml_diff>
--- a/report.docx
+++ b/report.docx
@@ -35,49 +35,7 @@
         <w:rPr>
           <w:lang w:val="en-US"/>
         </w:rPr>
-        <w:t xml:space="preserve">We prefer </w:t>
-      </w:r>
-      <w:proofErr w:type="spellStart"/>
-      <w:r>
-        <w:rPr>
-          <w:lang w:val="en-US"/>
-        </w:rPr>
-        <w:t>downsampling</w:t>
-      </w:r>
-      <w:proofErr w:type="spellEnd"/>
-      <w:r>
-        <w:rPr>
-          <w:lang w:val="en-US"/>
-        </w:rPr>
-        <w:t xml:space="preserve"> with </w:t>
-      </w:r>
-      <w:proofErr w:type="spellStart"/>
-      <w:r>
-        <w:rPr>
-          <w:lang w:val="en-US"/>
-        </w:rPr>
-        <w:t>stepsize</w:t>
-      </w:r>
-      <w:proofErr w:type="spellEnd"/>
-      <w:r>
-        <w:rPr>
-          <w:lang w:val="en-US"/>
-        </w:rPr>
-        <w:t xml:space="preserve"> rather than pooling in small </w:t>
-      </w:r>
-      <w:proofErr w:type="spellStart"/>
-      <w:r>
-        <w:rPr>
-          <w:lang w:val="en-US"/>
-        </w:rPr>
-        <w:t>imgs</w:t>
-      </w:r>
-      <w:proofErr w:type="spellEnd"/>
-      <w:r>
-        <w:rPr>
-          <w:lang w:val="en-US"/>
-        </w:rPr>
-        <w:t>.</w:t>
+        <w:t>We prefer downsampling with stepsize rather than pooling in small imgs.</w:t>
       </w:r>
     </w:p>
     <w:p>
@@ -86,19 +44,11 @@
           <w:lang w:val="en-US"/>
         </w:rPr>
       </w:pPr>
-      <w:proofErr w:type="spellStart"/>
       <w:r>
         <w:rPr>
           <w:lang w:val="en-US"/>
         </w:rPr>
-        <w:t>Cifar</w:t>
-      </w:r>
-      <w:proofErr w:type="spellEnd"/>
-      <w:r>
-        <w:rPr>
-          <w:lang w:val="en-US"/>
-        </w:rPr>
-        <w:t xml:space="preserve"> 1.2.1 </w:t>
+        <w:t xml:space="preserve">Cifar 1.2.1 </w:t>
       </w:r>
     </w:p>
     <w:p>
@@ -111,69 +61,31 @@
         <w:rPr>
           <w:lang w:val="en-US"/>
         </w:rPr>
-        <w:t xml:space="preserve">Low acc tried increasing </w:t>
-      </w:r>
-      <w:proofErr w:type="gramStart"/>
-      <w:r>
-        <w:rPr>
-          <w:lang w:val="en-US"/>
-        </w:rPr>
-        <w:t>capacity</w:t>
-      </w:r>
-      <w:proofErr w:type="gramEnd"/>
-      <w:r>
-        <w:rPr>
-          <w:lang w:val="en-US"/>
-        </w:rPr>
-        <w:t xml:space="preserve"> of the model.</w:t>
+        <w:t>Low acc tried increasing capacity of the model.</w:t>
       </w:r>
       <w:r>
         <w:rPr>
           <w:lang w:val="en-US"/>
         </w:rPr>
-        <w:t xml:space="preserve"> </w:t>
-      </w:r>
-      <w:proofErr w:type="gramStart"/>
-      <w:r>
-        <w:rPr>
-          <w:lang w:val="en-US"/>
-        </w:rPr>
-        <w:t>Didn’t</w:t>
-      </w:r>
-      <w:proofErr w:type="gramEnd"/>
-      <w:r>
-        <w:rPr>
-          <w:lang w:val="en-US"/>
-        </w:rPr>
-        <w:t xml:space="preserve"> help much</w:t>
+        <w:t xml:space="preserve"> Didn’t help much</w:t>
       </w:r>
     </w:p>
     <w:p>
       <w:pPr>
-        <w:rPr>
-          <w:lang w:val="en-US"/>
-        </w:rPr>
-      </w:pPr>
-    </w:p>
-    <w:p>
-      <w:pPr>
-        <w:rPr>
-          <w:lang w:val="en-US"/>
-        </w:rPr>
-      </w:pPr>
-      <w:proofErr w:type="spellStart"/>
+        <w:pStyle w:val="ListParagraph"/>
+        <w:numPr>
+          <w:ilvl w:val="0"/>
+          <w:numId w:val="2"/>
+        </w:numPr>
+        <w:rPr>
+          <w:lang w:val="en-US"/>
+        </w:rPr>
+      </w:pPr>
       <w:r>
         <w:rPr>
           <w:lang w:val="en-US"/>
         </w:rPr>
-        <w:t>Cifar</w:t>
-      </w:r>
-      <w:proofErr w:type="spellEnd"/>
-      <w:r>
-        <w:rPr>
-          <w:lang w:val="en-US"/>
-        </w:rPr>
-        <w:t xml:space="preserve"> 1.2.2</w:t>
+        <w:t>Trained with l1 instead of mse. Results:</w:t>
       </w:r>
     </w:p>
     <w:p>
@@ -182,47 +94,45 @@
           <w:lang w:val="en-US"/>
         </w:rPr>
       </w:pPr>
-      <w:proofErr w:type="gramStart"/>
       <w:r>
         <w:rPr>
           <w:lang w:val="en-US"/>
         </w:rPr>
-        <w:t>Had</w:t>
-      </w:r>
-      <w:proofErr w:type="gramEnd"/>
-      <w:r>
-        <w:rPr>
-          <w:lang w:val="en-US"/>
-        </w:rPr>
-        <w:t xml:space="preserve"> high </w:t>
-      </w:r>
-      <w:proofErr w:type="gramStart"/>
-      <w:r>
-        <w:rPr>
-          <w:lang w:val="en-US"/>
-        </w:rPr>
-        <w:t>overfitting ,</w:t>
-      </w:r>
-      <w:proofErr w:type="gramEnd"/>
-      <w:r>
-        <w:rPr>
-          <w:lang w:val="en-US"/>
-        </w:rPr>
-        <w:t xml:space="preserve"> tried adding </w:t>
-      </w:r>
-      <w:proofErr w:type="spellStart"/>
-      <w:r>
-        <w:rPr>
-          <w:lang w:val="en-US"/>
-        </w:rPr>
-        <w:t>droput</w:t>
-      </w:r>
-      <w:proofErr w:type="spellEnd"/>
-      <w:r>
-        <w:rPr>
-          <w:lang w:val="en-US"/>
-        </w:rPr>
-        <w:t xml:space="preserve"> </w:t>
+        <w:drawing>
+          <wp:inline distT="0" distB="0" distL="0" distR="0" wp14:anchorId="62F0E8E9" wp14:editId="34537F51">
+            <wp:extent cx="5731510" cy="2741930"/>
+            <wp:effectExtent l="0" t="0" r="2540" b="1270"/>
+            <wp:docPr id="194033278" name="Picture 1" descr="A screenshot of a computer&#10;&#10;AI-generated content may be incorrect."/>
+            <wp:cNvGraphicFramePr>
+              <a:graphicFrameLocks xmlns:a="http://schemas.openxmlformats.org/drawingml/2006/main" noChangeAspect="1"/>
+            </wp:cNvGraphicFramePr>
+            <a:graphic xmlns:a="http://schemas.openxmlformats.org/drawingml/2006/main">
+              <a:graphicData uri="http://schemas.openxmlformats.org/drawingml/2006/picture">
+                <pic:pic xmlns:pic="http://schemas.openxmlformats.org/drawingml/2006/picture">
+                  <pic:nvPicPr>
+                    <pic:cNvPr id="194033278" name="Picture 1" descr="A screenshot of a computer&#10;&#10;AI-generated content may be incorrect."/>
+                    <pic:cNvPicPr/>
+                  </pic:nvPicPr>
+                  <pic:blipFill>
+                    <a:blip r:embed="rId5"/>
+                    <a:stretch>
+                      <a:fillRect/>
+                    </a:stretch>
+                  </pic:blipFill>
+                  <pic:spPr>
+                    <a:xfrm>
+                      <a:off x="0" y="0"/>
+                      <a:ext cx="5731510" cy="2741930"/>
+                    </a:xfrm>
+                    <a:prstGeom prst="rect">
+                      <a:avLst/>
+                    </a:prstGeom>
+                  </pic:spPr>
+                </pic:pic>
+              </a:graphicData>
+            </a:graphic>
+          </wp:inline>
+        </w:drawing>
       </w:r>
     </w:p>
     <w:p>
@@ -235,6 +145,81 @@
         <w:rPr>
           <w:lang w:val="en-US"/>
         </w:rPr>
+        <w:drawing>
+          <wp:inline distT="0" distB="0" distL="0" distR="0" wp14:anchorId="39613C4E" wp14:editId="6D0488D6">
+            <wp:extent cx="5731510" cy="1999615"/>
+            <wp:effectExtent l="0" t="0" r="2540" b="635"/>
+            <wp:docPr id="1508707526" name="Picture 1" descr="A close-up of a group of animals&#10;&#10;AI-generated content may be incorrect."/>
+            <wp:cNvGraphicFramePr>
+              <a:graphicFrameLocks xmlns:a="http://schemas.openxmlformats.org/drawingml/2006/main" noChangeAspect="1"/>
+            </wp:cNvGraphicFramePr>
+            <a:graphic xmlns:a="http://schemas.openxmlformats.org/drawingml/2006/main">
+              <a:graphicData uri="http://schemas.openxmlformats.org/drawingml/2006/picture">
+                <pic:pic xmlns:pic="http://schemas.openxmlformats.org/drawingml/2006/picture">
+                  <pic:nvPicPr>
+                    <pic:cNvPr id="1508707526" name="Picture 1" descr="A close-up of a group of animals&#10;&#10;AI-generated content may be incorrect."/>
+                    <pic:cNvPicPr/>
+                  </pic:nvPicPr>
+                  <pic:blipFill>
+                    <a:blip r:embed="rId6"/>
+                    <a:stretch>
+                      <a:fillRect/>
+                    </a:stretch>
+                  </pic:blipFill>
+                  <pic:spPr>
+                    <a:xfrm>
+                      <a:off x="0" y="0"/>
+                      <a:ext cx="5731510" cy="1999615"/>
+                    </a:xfrm>
+                    <a:prstGeom prst="rect">
+                      <a:avLst/>
+                    </a:prstGeom>
+                  </pic:spPr>
+                </pic:pic>
+              </a:graphicData>
+            </a:graphic>
+          </wp:inline>
+        </w:drawing>
+      </w:r>
+    </w:p>
+    <w:p>
+      <w:pPr>
+        <w:rPr>
+          <w:lang w:val="en-US"/>
+        </w:rPr>
+      </w:pPr>
+      <w:r>
+        <w:rPr>
+          <w:lang w:val="en-US"/>
+        </w:rPr>
+        <w:t>Cifar 1.2.2</w:t>
+      </w:r>
+    </w:p>
+    <w:p>
+      <w:pPr>
+        <w:rPr>
+          <w:lang w:val="en-US"/>
+        </w:rPr>
+      </w:pPr>
+      <w:r>
+        <w:rPr>
+          <w:lang w:val="en-US"/>
+        </w:rPr>
+        <w:t xml:space="preserve">Had high overfitting , tried adding droput </w:t>
+      </w:r>
+    </w:p>
+    <w:p>
+      <w:pPr>
+        <w:rPr>
+          <w:lang w:val="en-US"/>
+        </w:rPr>
+      </w:pPr>
+      <w:r>
+        <w:rPr>
+          <w:noProof/>
+          <w:lang w:val="en-US"/>
+        </w:rPr>
+        <w:lastRenderedPageBreak/>
         <w:drawing>
           <wp:inline distT="0" distB="0" distL="0" distR="0" wp14:anchorId="747247C1" wp14:editId="5911A32E">
             <wp:extent cx="4165600" cy="2699841"/>
@@ -251,7 +236,7 @@
                     <pic:cNvPicPr/>
                   </pic:nvPicPr>
                   <pic:blipFill>
-                    <a:blip r:embed="rId5"/>
+                    <a:blip r:embed="rId7"/>
                     <a:stretch>
                       <a:fillRect/>
                     </a:stretch>
@@ -293,6 +278,7 @@
       </w:pPr>
       <w:r>
         <w:rPr>
+          <w:noProof/>
           <w:lang w:val="en-US"/>
         </w:rPr>
         <w:drawing>
@@ -311,7 +297,7 @@
                     <pic:cNvPicPr/>
                   </pic:nvPicPr>
                   <pic:blipFill>
-                    <a:blip r:embed="rId6"/>
+                    <a:blip r:embed="rId8"/>
                     <a:stretch>
                       <a:fillRect/>
                     </a:stretch>
@@ -456,8 +442,123 @@
       </w:rPr>
     </w:lvl>
   </w:abstractNum>
+  <w:abstractNum w:abstractNumId="1" w15:restartNumberingAfterBreak="0">
+    <w:nsid w:val="420F775C"/>
+    <w:multiLevelType w:val="hybridMultilevel"/>
+    <w:tmpl w:val="097C59AE"/>
+    <w:lvl w:ilvl="0" w:tplc="780E24FA">
+      <w:numFmt w:val="bullet"/>
+      <w:lvlText w:val="-"/>
+      <w:lvlJc w:val="left"/>
+      <w:pPr>
+        <w:ind w:left="720" w:hanging="360"/>
+      </w:pPr>
+      <w:rPr>
+        <w:rFonts w:ascii="Aptos" w:eastAsiaTheme="minorHAnsi" w:hAnsi="Aptos" w:cstheme="minorBidi" w:hint="default"/>
+      </w:rPr>
+    </w:lvl>
+    <w:lvl w:ilvl="1" w:tplc="20000003" w:tentative="1">
+      <w:start w:val="1"/>
+      <w:numFmt w:val="bullet"/>
+      <w:lvlText w:val="o"/>
+      <w:lvlJc w:val="left"/>
+      <w:pPr>
+        <w:ind w:left="1440" w:hanging="360"/>
+      </w:pPr>
+      <w:rPr>
+        <w:rFonts w:ascii="Courier New" w:hAnsi="Courier New" w:cs="Courier New" w:hint="default"/>
+      </w:rPr>
+    </w:lvl>
+    <w:lvl w:ilvl="2" w:tplc="20000005" w:tentative="1">
+      <w:start w:val="1"/>
+      <w:numFmt w:val="bullet"/>
+      <w:lvlText w:val=""/>
+      <w:lvlJc w:val="left"/>
+      <w:pPr>
+        <w:ind w:left="2160" w:hanging="360"/>
+      </w:pPr>
+      <w:rPr>
+        <w:rFonts w:ascii="Wingdings" w:hAnsi="Wingdings" w:hint="default"/>
+      </w:rPr>
+    </w:lvl>
+    <w:lvl w:ilvl="3" w:tplc="20000001" w:tentative="1">
+      <w:start w:val="1"/>
+      <w:numFmt w:val="bullet"/>
+      <w:lvlText w:val=""/>
+      <w:lvlJc w:val="left"/>
+      <w:pPr>
+        <w:ind w:left="2880" w:hanging="360"/>
+      </w:pPr>
+      <w:rPr>
+        <w:rFonts w:ascii="Symbol" w:hAnsi="Symbol" w:hint="default"/>
+      </w:rPr>
+    </w:lvl>
+    <w:lvl w:ilvl="4" w:tplc="20000003" w:tentative="1">
+      <w:start w:val="1"/>
+      <w:numFmt w:val="bullet"/>
+      <w:lvlText w:val="o"/>
+      <w:lvlJc w:val="left"/>
+      <w:pPr>
+        <w:ind w:left="3600" w:hanging="360"/>
+      </w:pPr>
+      <w:rPr>
+        <w:rFonts w:ascii="Courier New" w:hAnsi="Courier New" w:cs="Courier New" w:hint="default"/>
+      </w:rPr>
+    </w:lvl>
+    <w:lvl w:ilvl="5" w:tplc="20000005" w:tentative="1">
+      <w:start w:val="1"/>
+      <w:numFmt w:val="bullet"/>
+      <w:lvlText w:val=""/>
+      <w:lvlJc w:val="left"/>
+      <w:pPr>
+        <w:ind w:left="4320" w:hanging="360"/>
+      </w:pPr>
+      <w:rPr>
+        <w:rFonts w:ascii="Wingdings" w:hAnsi="Wingdings" w:hint="default"/>
+      </w:rPr>
+    </w:lvl>
+    <w:lvl w:ilvl="6" w:tplc="20000001" w:tentative="1">
+      <w:start w:val="1"/>
+      <w:numFmt w:val="bullet"/>
+      <w:lvlText w:val=""/>
+      <w:lvlJc w:val="left"/>
+      <w:pPr>
+        <w:ind w:left="5040" w:hanging="360"/>
+      </w:pPr>
+      <w:rPr>
+        <w:rFonts w:ascii="Symbol" w:hAnsi="Symbol" w:hint="default"/>
+      </w:rPr>
+    </w:lvl>
+    <w:lvl w:ilvl="7" w:tplc="20000003" w:tentative="1">
+      <w:start w:val="1"/>
+      <w:numFmt w:val="bullet"/>
+      <w:lvlText w:val="o"/>
+      <w:lvlJc w:val="left"/>
+      <w:pPr>
+        <w:ind w:left="5760" w:hanging="360"/>
+      </w:pPr>
+      <w:rPr>
+        <w:rFonts w:ascii="Courier New" w:hAnsi="Courier New" w:cs="Courier New" w:hint="default"/>
+      </w:rPr>
+    </w:lvl>
+    <w:lvl w:ilvl="8" w:tplc="20000005" w:tentative="1">
+      <w:start w:val="1"/>
+      <w:numFmt w:val="bullet"/>
+      <w:lvlText w:val=""/>
+      <w:lvlJc w:val="left"/>
+      <w:pPr>
+        <w:ind w:left="6480" w:hanging="360"/>
+      </w:pPr>
+      <w:rPr>
+        <w:rFonts w:ascii="Wingdings" w:hAnsi="Wingdings" w:hint="default"/>
+      </w:rPr>
+    </w:lvl>
+  </w:abstractNum>
   <w:num w:numId="1" w16cid:durableId="347289964">
     <w:abstractNumId w:val="0"/>
+  </w:num>
+  <w:num w:numId="2" w16cid:durableId="1898590989">
+    <w:abstractNumId w:val="1"/>
   </w:num>
 </w:numbering>
 </file>

</xml_diff>